<commit_message>
update protocol, add data entry spreadsheet in dev
</commit_message>
<xml_diff>
--- a/network-project/final_protocols/sed_biome_network_project_final_formatting.docx
+++ b/network-project/final_protocols/sed_biome_network_project_final_formatting.docx
@@ -137,7 +137,7 @@
               </wp:anchor>
             </w:drawing>
           </mc:Choice>
-          <mc:Fallback xmlns:sl="http://schemas.openxmlformats.org/schemaLibrary/2006/main" xmlns:a="http://schemas.openxmlformats.org/drawingml/2006/main" xmlns:pic="http://schemas.openxmlformats.org/drawingml/2006/picture" xmlns:c="http://schemas.openxmlformats.org/drawingml/2006/chart" xmlns:lc="http://schemas.openxmlformats.org/drawingml/2006/lockedCanvas" xmlns:dgm="http://schemas.openxmlformats.org/drawingml/2006/diagram">
+          <mc:Fallback xmlns:dgm="http://schemas.openxmlformats.org/drawingml/2006/diagram" xmlns:lc="http://schemas.openxmlformats.org/drawingml/2006/lockedCanvas" xmlns:c="http://schemas.openxmlformats.org/drawingml/2006/chart" xmlns:pic="http://schemas.openxmlformats.org/drawingml/2006/picture" xmlns:a="http://schemas.openxmlformats.org/drawingml/2006/main" xmlns:sl="http://schemas.openxmlformats.org/schemaLibrary/2006/main">
             <w:drawing>
               <wp:anchor allowOverlap="1" behindDoc="0" distB="0" distT="0" distL="0" distR="0" hidden="0" layoutInCell="1" locked="0" relativeHeight="0" simplePos="0">
                 <wp:simplePos x="0" y="0"/>
@@ -762,25 +762,7 @@
           <w:sz w:val="20"/>
           <w:szCs w:val="20"/>
         </w:rPr>
-        <w:t xml:space="preserve">Preparation: </w:t>
-      </w:r>
-      <w:proofErr w:type="gramStart"/>
-      <w:r>
-        <w:rPr>
-          <w:rFonts w:ascii="Palatino Linotype" w:eastAsia="Palatino Linotype" w:hAnsi="Palatino Linotype" w:cs="Palatino Linotype"/>
-          <w:sz w:val="20"/>
-          <w:szCs w:val="20"/>
-        </w:rPr>
-        <w:t>1 person</w:t>
-      </w:r>
-      <w:proofErr w:type="gramEnd"/>
-      <w:r>
-        <w:rPr>
-          <w:rFonts w:ascii="Palatino Linotype" w:eastAsia="Palatino Linotype" w:hAnsi="Palatino Linotype" w:cs="Palatino Linotype"/>
-          <w:sz w:val="20"/>
-          <w:szCs w:val="20"/>
-        </w:rPr>
-        <w:t xml:space="preserve"> x 1 day</w:t>
+        <w:t>Preparation: 1 person x 1 day</w:t>
       </w:r>
     </w:p>
     <w:p>
@@ -895,25 +877,7 @@
           <w:sz w:val="20"/>
           <w:szCs w:val="20"/>
         </w:rPr>
-        <w:t xml:space="preserve">16 frames containing 4 </w:t>
-      </w:r>
-      <w:proofErr w:type="gramStart"/>
-      <w:r>
-        <w:rPr>
-          <w:rFonts w:ascii="Palatino Linotype" w:eastAsia="Palatino Linotype" w:hAnsi="Palatino Linotype" w:cs="Palatino Linotype"/>
-          <w:sz w:val="20"/>
-          <w:szCs w:val="20"/>
-        </w:rPr>
-        <w:t>tea-bags</w:t>
-      </w:r>
-      <w:proofErr w:type="gramEnd"/>
-      <w:r>
-        <w:rPr>
-          <w:rFonts w:ascii="Palatino Linotype" w:eastAsia="Palatino Linotype" w:hAnsi="Palatino Linotype" w:cs="Palatino Linotype"/>
-          <w:sz w:val="20"/>
-          <w:szCs w:val="20"/>
-        </w:rPr>
-        <w:t xml:space="preserve"> each (n = 8 frames for each of two treatments</w:t>
+        <w:t>16 frames containing 4 tea-bags each (n = 8 frames for each of two treatments</w:t>
       </w:r>
       <w:sdt>
         <w:sdtPr>
@@ -976,25 +940,7 @@
           <w:sz w:val="20"/>
           <w:szCs w:val="20"/>
         </w:rPr>
-        <w:t xml:space="preserve">12 sediment </w:t>
-      </w:r>
-      <w:proofErr w:type="gramStart"/>
-      <w:r>
-        <w:rPr>
-          <w:rFonts w:ascii="Palatino Linotype" w:eastAsia="Palatino Linotype" w:hAnsi="Palatino Linotype" w:cs="Palatino Linotype"/>
-          <w:sz w:val="20"/>
-          <w:szCs w:val="20"/>
-        </w:rPr>
-        <w:t>mini-cores</w:t>
-      </w:r>
-      <w:proofErr w:type="gramEnd"/>
-      <w:r>
-        <w:rPr>
-          <w:rFonts w:ascii="Palatino Linotype" w:eastAsia="Palatino Linotype" w:hAnsi="Palatino Linotype" w:cs="Palatino Linotype"/>
-          <w:sz w:val="20"/>
-          <w:szCs w:val="20"/>
-        </w:rPr>
-        <w:t xml:space="preserve"> (n = 4 for each treatment and n = 4 extra sediment)</w:t>
+        <w:t>12 sediment mini-cores (n = 4 for each treatment and n = 4 extra sediment)</w:t>
       </w:r>
     </w:p>
     <w:p>
@@ -1127,25 +1073,7 @@
           <w:sz w:val="20"/>
           <w:szCs w:val="20"/>
         </w:rPr>
-        <w:t>Each partnered site has been pre-</w:t>
-      </w:r>
-      <w:proofErr w:type="gramStart"/>
-      <w:r>
-        <w:rPr>
-          <w:rFonts w:ascii="Palatino Linotype" w:eastAsia="Palatino Linotype" w:hAnsi="Palatino Linotype" w:cs="Palatino Linotype"/>
-          <w:sz w:val="20"/>
-          <w:szCs w:val="20"/>
-        </w:rPr>
-        <w:t>assigned</w:t>
-      </w:r>
-      <w:proofErr w:type="gramEnd"/>
-      <w:r>
-        <w:rPr>
-          <w:rFonts w:ascii="Palatino Linotype" w:eastAsia="Palatino Linotype" w:hAnsi="Palatino Linotype" w:cs="Palatino Linotype"/>
-          <w:sz w:val="20"/>
-          <w:szCs w:val="20"/>
-        </w:rPr>
-        <w:t xml:space="preserve"> a number and the materials included in the kit will be pre-labelled with your site’s number. Please, do not alter any of the labels. If any labels are missing or incoherent, please contact Dr. Isis </w:t>
+        <w:t xml:space="preserve">Each partnered site has been pre-assigned a number and the materials included in the kit will be pre-labelled with your site’s number. Please, do not alter any of the labels. If any labels are missing or incoherent, please contact Dr. Isis </w:t>
       </w:r>
       <w:proofErr w:type="spellStart"/>
       <w:r>
@@ -1747,27 +1675,7 @@
           <w:sz w:val="20"/>
           <w:szCs w:val="20"/>
         </w:rPr>
-        <w:t xml:space="preserve">4 Hobo </w:t>
-      </w:r>
-      <w:proofErr w:type="gramStart"/>
-      <w:r>
-        <w:rPr>
-          <w:rFonts w:ascii="Palatino Linotype" w:eastAsia="Palatino Linotype" w:hAnsi="Palatino Linotype" w:cs="Palatino Linotype"/>
-          <w:color w:val="000000"/>
-          <w:sz w:val="20"/>
-          <w:szCs w:val="20"/>
-        </w:rPr>
-        <w:t>logger</w:t>
-      </w:r>
-      <w:proofErr w:type="gramEnd"/>
-      <w:r>
-        <w:rPr>
-          <w:rFonts w:ascii="Palatino Linotype" w:eastAsia="Palatino Linotype" w:hAnsi="Palatino Linotype" w:cs="Palatino Linotype"/>
-          <w:color w:val="000000"/>
-          <w:sz w:val="20"/>
-          <w:szCs w:val="20"/>
-        </w:rPr>
-        <w:t xml:space="preserve"> (e.g. HOBO Pendant temp/light)</w:t>
+        <w:t>4 Hobo logger (e.g. HOBO Pendant temp/light)</w:t>
       </w:r>
     </w:p>
     <w:p>
@@ -2109,27 +2017,7 @@
           <w:sz w:val="20"/>
           <w:szCs w:val="20"/>
         </w:rPr>
-        <w:t xml:space="preserve">12 mini-cores (4 x “SiteX-C”; 4 x “SiteX-F”; 4 </w:t>
-      </w:r>
-      <w:proofErr w:type="gramStart"/>
-      <w:r>
-        <w:rPr>
-          <w:rFonts w:ascii="Palatino Linotype" w:eastAsia="Palatino Linotype" w:hAnsi="Palatino Linotype" w:cs="Palatino Linotype"/>
-          <w:color w:val="000000"/>
-          <w:sz w:val="20"/>
-          <w:szCs w:val="20"/>
-        </w:rPr>
-        <w:t>x  “</w:t>
-      </w:r>
-      <w:proofErr w:type="gramEnd"/>
-      <w:r>
-        <w:rPr>
-          <w:rFonts w:ascii="Palatino Linotype" w:eastAsia="Palatino Linotype" w:hAnsi="Palatino Linotype" w:cs="Palatino Linotype"/>
-          <w:color w:val="000000"/>
-          <w:sz w:val="20"/>
-          <w:szCs w:val="20"/>
-        </w:rPr>
-        <w:t>SiteX- Extra Sediment” )</w:t>
+        <w:t>12 mini-cores (4 x “SiteX-C”; 4 x “SiteX-F”; 4 x  “SiteX- Extra Sediment” )</w:t>
       </w:r>
     </w:p>
     <w:p>
@@ -3145,8 +3033,6 @@
       <w:r>
         <w:br w:type="page"/>
       </w:r>
-      <w:bookmarkStart w:id="0" w:name="_GoBack"/>
-      <w:bookmarkEnd w:id="0"/>
     </w:p>
     <w:p>
       <w:pPr>
@@ -3635,27 +3521,7 @@
           <w:sz w:val="18"/>
           <w:szCs w:val="18"/>
         </w:rPr>
-        <w:t xml:space="preserve"> Hobo </w:t>
-      </w:r>
-      <w:proofErr w:type="gramStart"/>
-      <w:r>
-        <w:rPr>
-          <w:i/>
-          <w:color w:val="44546A"/>
-          <w:sz w:val="18"/>
-          <w:szCs w:val="18"/>
-        </w:rPr>
-        <w:t>logger</w:t>
-      </w:r>
-      <w:proofErr w:type="gramEnd"/>
-      <w:r>
-        <w:rPr>
-          <w:i/>
-          <w:color w:val="44546A"/>
-          <w:sz w:val="18"/>
-          <w:szCs w:val="18"/>
-        </w:rPr>
-        <w:t xml:space="preserve"> attached on a frame</w:t>
+        <w:t xml:space="preserve"> Hobo logger attached on a frame</w:t>
       </w:r>
     </w:p>
     <w:p>
@@ -4044,27 +3910,7 @@
           <w:sz w:val="20"/>
           <w:szCs w:val="20"/>
         </w:rPr>
-        <w:t xml:space="preserve">: We require each partner to record the temperature during the experiment. If you </w:t>
-      </w:r>
-      <w:proofErr w:type="gramStart"/>
-      <w:r>
-        <w:rPr>
-          <w:rFonts w:ascii="Palatino Linotype" w:eastAsia="Palatino Linotype" w:hAnsi="Palatino Linotype" w:cs="Palatino Linotype"/>
-          <w:color w:val="000000"/>
-          <w:sz w:val="20"/>
-          <w:szCs w:val="20"/>
-        </w:rPr>
-        <w:t>are able to</w:t>
-      </w:r>
-      <w:proofErr w:type="gramEnd"/>
-      <w:r>
-        <w:rPr>
-          <w:rFonts w:ascii="Palatino Linotype" w:eastAsia="Palatino Linotype" w:hAnsi="Palatino Linotype" w:cs="Palatino Linotype"/>
-          <w:color w:val="000000"/>
-          <w:sz w:val="20"/>
-          <w:szCs w:val="20"/>
-        </w:rPr>
-        <w:t xml:space="preserve"> record other environmental data such as salinity, dissolved oxygen, pH, turbidity, total coliform count or E. coli, please send along those data when submitting the temperature data</w:t>
+        <w:t>: We require each partner to record the temperature during the experiment. If you are able to record other environmental data such as salinity, dissolved oxygen, pH, turbidity, total coliform count or E. coli, please send along those data when submitting the temperature data</w:t>
       </w:r>
       <w:sdt>
         <w:sdtPr>
@@ -4360,25 +4206,7 @@
           <w:sz w:val="20"/>
           <w:szCs w:val="20"/>
         </w:rPr>
-        <w:t xml:space="preserve">Record the GPS coordinate at the start point and end point of </w:t>
-      </w:r>
-      <w:proofErr w:type="gramStart"/>
-      <w:r>
-        <w:rPr>
-          <w:rFonts w:ascii="Palatino Linotype" w:eastAsia="Palatino Linotype" w:hAnsi="Palatino Linotype" w:cs="Palatino Linotype"/>
-          <w:sz w:val="20"/>
-          <w:szCs w:val="20"/>
-        </w:rPr>
-        <w:t>your</w:t>
-      </w:r>
-      <w:proofErr w:type="gramEnd"/>
-      <w:r>
-        <w:rPr>
-          <w:rFonts w:ascii="Palatino Linotype" w:eastAsia="Palatino Linotype" w:hAnsi="Palatino Linotype" w:cs="Palatino Linotype"/>
-          <w:sz w:val="20"/>
-          <w:szCs w:val="20"/>
-        </w:rPr>
-        <w:t xml:space="preserve"> transect, and the date of deployment. </w:t>
+        <w:t xml:space="preserve">Record the GPS coordinate at the start point and end point of your transect, and the date of deployment. </w:t>
       </w:r>
       <w:r>
         <w:rPr>
@@ -5373,27 +5201,7 @@
           <w:sz w:val="20"/>
           <w:szCs w:val="20"/>
         </w:rPr>
-        <w:t xml:space="preserve">Use the </w:t>
-      </w:r>
-      <w:proofErr w:type="gramStart"/>
-      <w:r>
-        <w:rPr>
-          <w:rFonts w:ascii="Palatino Linotype" w:eastAsia="Palatino Linotype" w:hAnsi="Palatino Linotype" w:cs="Palatino Linotype"/>
-          <w:i/>
-          <w:sz w:val="20"/>
-          <w:szCs w:val="20"/>
-        </w:rPr>
-        <w:t>mini-core</w:t>
-      </w:r>
-      <w:proofErr w:type="gramEnd"/>
-      <w:r>
-        <w:rPr>
-          <w:rFonts w:ascii="Palatino Linotype" w:eastAsia="Palatino Linotype" w:hAnsi="Palatino Linotype" w:cs="Palatino Linotype"/>
-          <w:i/>
-          <w:sz w:val="20"/>
-          <w:szCs w:val="20"/>
-        </w:rPr>
-        <w:t xml:space="preserve"> in the Ziplock “SiteX Extra sediment”</w:t>
+        <w:t>Use the mini-core in the Ziplock “SiteX Extra sediment”</w:t>
       </w:r>
     </w:p>
     <w:p>
@@ -5481,20 +5289,17 @@
           <w:sz w:val="20"/>
           <w:szCs w:val="20"/>
         </w:rPr>
-        <w:t xml:space="preserve">Note: Refer to the video to see how to sample the sediment with the </w:t>
-      </w:r>
-      <w:proofErr w:type="gramStart"/>
+        <w:t xml:space="preserve">Note: Refer to the video to see how to sample the sediment with the mini-core. Those 4 samples can be </w:t>
+      </w:r>
       <w:r>
         <w:rPr>
           <w:rFonts w:ascii="Palatino Linotype" w:eastAsia="Palatino Linotype" w:hAnsi="Palatino Linotype" w:cs="Palatino Linotype"/>
           <w:i/>
-          <w:color w:val="000000"/>
-          <w:sz w:val="20"/>
-          <w:szCs w:val="20"/>
-        </w:rPr>
-        <w:t>mini-core</w:t>
-      </w:r>
-      <w:proofErr w:type="gramEnd"/>
+          <w:sz w:val="20"/>
+          <w:szCs w:val="20"/>
+        </w:rPr>
+        <w:t>used</w:t>
+      </w:r>
       <w:r>
         <w:rPr>
           <w:rFonts w:ascii="Palatino Linotype" w:eastAsia="Palatino Linotype" w:hAnsi="Palatino Linotype" w:cs="Palatino Linotype"/>
@@ -5503,48 +5308,7 @@
           <w:sz w:val="20"/>
           <w:szCs w:val="20"/>
         </w:rPr>
-        <w:t xml:space="preserve">. Those 4 samples can be </w:t>
-      </w:r>
-      <w:r>
-        <w:rPr>
-          <w:rFonts w:ascii="Palatino Linotype" w:eastAsia="Palatino Linotype" w:hAnsi="Palatino Linotype" w:cs="Palatino Linotype"/>
-          <w:i/>
-          <w:sz w:val="20"/>
-          <w:szCs w:val="20"/>
-        </w:rPr>
-        <w:t>used</w:t>
-      </w:r>
-      <w:r>
-        <w:rPr>
-          <w:rFonts w:ascii="Palatino Linotype" w:eastAsia="Palatino Linotype" w:hAnsi="Palatino Linotype" w:cs="Palatino Linotype"/>
-          <w:i/>
-          <w:color w:val="000000"/>
-          <w:sz w:val="20"/>
-          <w:szCs w:val="20"/>
-        </w:rPr>
-        <w:t xml:space="preserve"> “as practice” since you can try again. You won’t be able to do so when sampling the sediment in the middle of the frame. Sediment sampling for metabarcoding can only be taken once because the </w:t>
-      </w:r>
-      <w:proofErr w:type="gramStart"/>
-      <w:r>
-        <w:rPr>
-          <w:rFonts w:ascii="Palatino Linotype" w:eastAsia="Palatino Linotype" w:hAnsi="Palatino Linotype" w:cs="Palatino Linotype"/>
-          <w:i/>
-          <w:color w:val="000000"/>
-          <w:sz w:val="20"/>
-          <w:szCs w:val="20"/>
-        </w:rPr>
-        <w:t>mini-core</w:t>
-      </w:r>
-      <w:proofErr w:type="gramEnd"/>
-      <w:r>
-        <w:rPr>
-          <w:rFonts w:ascii="Palatino Linotype" w:eastAsia="Palatino Linotype" w:hAnsi="Palatino Linotype" w:cs="Palatino Linotype"/>
-          <w:i/>
-          <w:color w:val="000000"/>
-          <w:sz w:val="20"/>
-          <w:szCs w:val="20"/>
-        </w:rPr>
-        <w:t xml:space="preserve"> will disturb the sediment </w:t>
+        <w:t xml:space="preserve"> “as practice” since you can try again. You won’t be able to do so when sampling the sediment in the middle of the frame. Sediment sampling for metabarcoding can only be taken once because the mini-core will disturb the sediment </w:t>
       </w:r>
     </w:p>
     <w:p>
@@ -6646,27 +6410,7 @@
           <w:sz w:val="20"/>
           <w:szCs w:val="20"/>
         </w:rPr>
-        <w:t xml:space="preserve">Remove the lids of the </w:t>
-      </w:r>
-      <w:proofErr w:type="gramStart"/>
-      <w:r>
-        <w:rPr>
-          <w:rFonts w:ascii="Palatino Linotype" w:eastAsia="Palatino Linotype" w:hAnsi="Palatino Linotype" w:cs="Palatino Linotype"/>
-          <w:color w:val="000000"/>
-          <w:sz w:val="20"/>
-          <w:szCs w:val="20"/>
-        </w:rPr>
-        <w:t>mini-core</w:t>
-      </w:r>
-      <w:proofErr w:type="gramEnd"/>
-      <w:r>
-        <w:rPr>
-          <w:rFonts w:ascii="Palatino Linotype" w:eastAsia="Palatino Linotype" w:hAnsi="Palatino Linotype" w:cs="Palatino Linotype"/>
-          <w:color w:val="000000"/>
-          <w:sz w:val="20"/>
-          <w:szCs w:val="20"/>
-        </w:rPr>
-        <w:t xml:space="preserve"> underwater just before sampling</w:t>
+        <w:t>Remove the lids of the mini-core underwater just before sampling</w:t>
       </w:r>
     </w:p>
     <w:p>
@@ -6703,27 +6447,7 @@
           <w:sz w:val="20"/>
           <w:szCs w:val="20"/>
         </w:rPr>
-        <w:t xml:space="preserve">Put the core vertically in the sediment, in the middle of the frame, and pull the piston out slowly while pushing the </w:t>
-      </w:r>
-      <w:proofErr w:type="gramStart"/>
-      <w:r>
-        <w:rPr>
-          <w:rFonts w:ascii="Palatino Linotype" w:eastAsia="Palatino Linotype" w:hAnsi="Palatino Linotype" w:cs="Palatino Linotype"/>
-          <w:color w:val="000000"/>
-          <w:sz w:val="20"/>
-          <w:szCs w:val="20"/>
-        </w:rPr>
-        <w:t>mini-core</w:t>
-      </w:r>
-      <w:proofErr w:type="gramEnd"/>
-      <w:r>
-        <w:rPr>
-          <w:rFonts w:ascii="Palatino Linotype" w:eastAsia="Palatino Linotype" w:hAnsi="Palatino Linotype" w:cs="Palatino Linotype"/>
-          <w:color w:val="000000"/>
-          <w:sz w:val="20"/>
-          <w:szCs w:val="20"/>
-        </w:rPr>
-        <w:t xml:space="preserve"> deeper. </w:t>
+        <w:t xml:space="preserve">Put the core vertically in the sediment, in the middle of the frame, and pull the piston out slowly while pushing the mini-core deeper. </w:t>
       </w:r>
       <w:r>
         <w:rPr>
@@ -6780,29 +6504,7 @@
           <w:sz w:val="20"/>
           <w:szCs w:val="20"/>
         </w:rPr>
-        <w:t xml:space="preserve">Note: Close the </w:t>
-      </w:r>
-      <w:proofErr w:type="gramStart"/>
-      <w:r>
-        <w:rPr>
-          <w:rFonts w:ascii="Palatino Linotype" w:eastAsia="Palatino Linotype" w:hAnsi="Palatino Linotype" w:cs="Palatino Linotype"/>
-          <w:i/>
-          <w:color w:val="000000"/>
-          <w:sz w:val="20"/>
-          <w:szCs w:val="20"/>
-        </w:rPr>
-        <w:t>mini-core</w:t>
-      </w:r>
-      <w:proofErr w:type="gramEnd"/>
-      <w:r>
-        <w:rPr>
-          <w:rFonts w:ascii="Palatino Linotype" w:eastAsia="Palatino Linotype" w:hAnsi="Palatino Linotype" w:cs="Palatino Linotype"/>
-          <w:i/>
-          <w:color w:val="000000"/>
-          <w:sz w:val="20"/>
-          <w:szCs w:val="20"/>
-        </w:rPr>
-        <w:t xml:space="preserve"> before fully taking it out to ensure keeping the sediment and not sampling seawater</w:t>
+        <w:t>Note: Close the mini-core before fully taking it out to ensure keeping the sediment and not sampling seawater</w:t>
       </w:r>
     </w:p>
     <w:p>
@@ -6839,47 +6541,7 @@
           <w:sz w:val="20"/>
           <w:szCs w:val="20"/>
         </w:rPr>
-        <w:t xml:space="preserve">Hand the sample to the person on the surface where they should secure the plunger with tape and place the </w:t>
-      </w:r>
-      <w:proofErr w:type="gramStart"/>
-      <w:r>
-        <w:rPr>
-          <w:rFonts w:ascii="Palatino Linotype" w:eastAsia="Palatino Linotype" w:hAnsi="Palatino Linotype" w:cs="Palatino Linotype"/>
-          <w:color w:val="000000"/>
-          <w:sz w:val="20"/>
-          <w:szCs w:val="20"/>
-        </w:rPr>
-        <w:t>mini-core</w:t>
-      </w:r>
-      <w:proofErr w:type="gramEnd"/>
-      <w:r>
-        <w:rPr>
-          <w:rFonts w:ascii="Palatino Linotype" w:eastAsia="Palatino Linotype" w:hAnsi="Palatino Linotype" w:cs="Palatino Linotype"/>
-          <w:color w:val="000000"/>
-          <w:sz w:val="20"/>
-          <w:szCs w:val="20"/>
-        </w:rPr>
-        <w:t xml:space="preserve"> on ice in the cooler. Position the </w:t>
-      </w:r>
-      <w:proofErr w:type="gramStart"/>
-      <w:r>
-        <w:rPr>
-          <w:rFonts w:ascii="Palatino Linotype" w:eastAsia="Palatino Linotype" w:hAnsi="Palatino Linotype" w:cs="Palatino Linotype"/>
-          <w:color w:val="000000"/>
-          <w:sz w:val="20"/>
-          <w:szCs w:val="20"/>
-        </w:rPr>
-        <w:t>mini-core</w:t>
-      </w:r>
-      <w:proofErr w:type="gramEnd"/>
-      <w:r>
-        <w:rPr>
-          <w:rFonts w:ascii="Palatino Linotype" w:eastAsia="Palatino Linotype" w:hAnsi="Palatino Linotype" w:cs="Palatino Linotype"/>
-          <w:color w:val="000000"/>
-          <w:sz w:val="20"/>
-          <w:szCs w:val="20"/>
-        </w:rPr>
-        <w:t xml:space="preserve"> vertically so that the lid is at the bottom and the piston upward. </w:t>
+        <w:t xml:space="preserve">Hand the sample to the person on the surface where they should secure the plunger with tape and place the mini-core on ice in the cooler. Position the mini-core vertically so that the lid is at the bottom and the piston upward. </w:t>
       </w:r>
       <w:r>
         <w:rPr>
@@ -7442,19 +7104,8 @@
           <w:sz w:val="20"/>
           <w:szCs w:val="20"/>
         </w:rPr>
-        <w:t xml:space="preserve">Without shaking the sample, remove the tape from the </w:t>
-      </w:r>
-      <w:proofErr w:type="gramStart"/>
-      <w:r>
-        <w:rPr>
-          <w:rFonts w:ascii="Palatino Linotype" w:eastAsia="Palatino Linotype" w:hAnsi="Palatino Linotype" w:cs="Palatino Linotype"/>
-          <w:color w:val="000000"/>
-          <w:sz w:val="20"/>
-          <w:szCs w:val="20"/>
-        </w:rPr>
-        <w:t>mini-core</w:t>
-      </w:r>
-      <w:proofErr w:type="gramEnd"/>
+        <w:t>Without shaking the sample, remove the tape from the mini-core</w:t>
+      </w:r>
     </w:p>
     <w:p>
       <w:pPr>
@@ -8306,19 +7957,8 @@
           <w:sz w:val="20"/>
           <w:szCs w:val="20"/>
         </w:rPr>
-        <w:t xml:space="preserve">Without shaking the sample, remove the tape from the </w:t>
-      </w:r>
-      <w:proofErr w:type="gramStart"/>
-      <w:r>
-        <w:rPr>
-          <w:rFonts w:ascii="Palatino Linotype" w:eastAsia="Palatino Linotype" w:hAnsi="Palatino Linotype" w:cs="Palatino Linotype"/>
-          <w:color w:val="000000"/>
-          <w:sz w:val="20"/>
-          <w:szCs w:val="20"/>
-        </w:rPr>
-        <w:t>mini-core</w:t>
-      </w:r>
-      <w:proofErr w:type="gramEnd"/>
+        <w:t>Without shaking the sample, remove the tape from the mini-core</w:t>
+      </w:r>
     </w:p>
     <w:p>
       <w:pPr>
@@ -9502,8 +9142,8 @@
           <w:szCs w:val="20"/>
         </w:rPr>
       </w:pPr>
-      <w:bookmarkStart w:id="1" w:name="_heading=h.gjdgxs" w:colFirst="0" w:colLast="0"/>
-      <w:bookmarkEnd w:id="1"/>
+      <w:bookmarkStart w:id="0" w:name="_heading=h.gjdgxs" w:colFirst="0" w:colLast="0"/>
+      <w:bookmarkEnd w:id="0"/>
       <w:r>
         <w:rPr>
           <w:rFonts w:ascii="Palatino Linotype" w:eastAsia="Palatino Linotype" w:hAnsi="Palatino Linotype" w:cs="Palatino Linotype"/>
@@ -9843,7 +9483,16 @@
           <w:sz w:val="20"/>
           <w:szCs w:val="20"/>
         </w:rPr>
-        <w:t xml:space="preserve">The SWIRE Institute of Marine Science </w:t>
+        <w:t>Swire</w:t>
+      </w:r>
+      <w:r>
+        <w:rPr>
+          <w:rFonts w:ascii="Palatino Linotype" w:eastAsia="Palatino Linotype" w:hAnsi="Palatino Linotype" w:cs="Palatino Linotype"/>
+          <w:color w:val="000000"/>
+          <w:sz w:val="20"/>
+          <w:szCs w:val="20"/>
+        </w:rPr>
+        <w:t xml:space="preserve"> Institute of Marine Science </w:t>
       </w:r>
     </w:p>
     <w:p>
@@ -9957,7 +9606,18 @@
           <w:sz w:val="20"/>
           <w:szCs w:val="20"/>
         </w:rPr>
-        <w:t>Poakfulam</w:t>
+        <w:t>Po</w:t>
+      </w:r>
+      <w:bookmarkStart w:id="1" w:name="_GoBack"/>
+      <w:bookmarkEnd w:id="1"/>
+      <w:r>
+        <w:rPr>
+          <w:rFonts w:ascii="Palatino Linotype" w:eastAsia="Palatino Linotype" w:hAnsi="Palatino Linotype" w:cs="Palatino Linotype"/>
+          <w:color w:val="000000"/>
+          <w:sz w:val="20"/>
+          <w:szCs w:val="20"/>
+        </w:rPr>
+        <w:t>kfulam</w:t>
       </w:r>
       <w:proofErr w:type="spellEnd"/>
       <w:r>
@@ -10071,27 +9731,7 @@
           <w:sz w:val="20"/>
           <w:szCs w:val="20"/>
         </w:rPr>
-        <w:t xml:space="preserve"> is not a hazardous chemical. If required by the </w:t>
-      </w:r>
-      <w:proofErr w:type="gramStart"/>
-      <w:r>
-        <w:rPr>
-          <w:rFonts w:ascii="Palatino Linotype" w:eastAsia="Palatino Linotype" w:hAnsi="Palatino Linotype" w:cs="Palatino Linotype"/>
-          <w:i/>
-          <w:sz w:val="20"/>
-          <w:szCs w:val="20"/>
-        </w:rPr>
-        <w:t>customs</w:t>
-      </w:r>
-      <w:proofErr w:type="gramEnd"/>
-      <w:r>
-        <w:rPr>
-          <w:rFonts w:ascii="Palatino Linotype" w:eastAsia="Palatino Linotype" w:hAnsi="Palatino Linotype" w:cs="Palatino Linotype"/>
-          <w:i/>
-          <w:sz w:val="20"/>
-          <w:szCs w:val="20"/>
-        </w:rPr>
-        <w:t xml:space="preserve"> you can find in the shared drive the safety data sheet of the </w:t>
+        <w:t xml:space="preserve"> is not a hazardous chemical. If required by the customs you can find in the shared drive the safety data sheet of the </w:t>
       </w:r>
       <w:proofErr w:type="spellStart"/>
       <w:r>
@@ -14573,7 +14213,7 @@
 </file>
 
 <file path=customXml/itemProps2.xml><?xml version="1.0" encoding="utf-8"?>
-<ds:datastoreItem xmlns:ds="http://schemas.openxmlformats.org/officeDocument/2006/customXml" ds:itemID="{8ABAA595-188B-4278-8D6D-10D2C9FE2D89}">
+<ds:datastoreItem xmlns:ds="http://schemas.openxmlformats.org/officeDocument/2006/customXml" ds:itemID="{498A440D-9348-4FF7-BF92-6FD9D4068BC6}">
   <ds:schemaRefs>
     <ds:schemaRef ds:uri="http://schemas.openxmlformats.org/officeDocument/2006/bibliography"/>
   </ds:schemaRefs>

</xml_diff>